<commit_message>
Created Excel file for basic statistical analysis
</commit_message>
<xml_diff>
--- a/DE/Research Narrative.docx
+++ b/DE/Research Narrative.docx
@@ -1,6 +1,6 @@
 
 <file path=word/document.xml><?xml version="1.0" encoding="utf-8"?>
-<w:document xmlns:wpc="http://schemas.microsoft.com/office/word/2010/wordprocessingCanvas" xmlns:cx="http://schemas.microsoft.com/office/drawing/2014/chartex" xmlns:cx1="http://schemas.microsoft.com/office/drawing/2015/9/8/chartex" xmlns:cx2="http://schemas.microsoft.com/office/drawing/2015/10/21/chartex" xmlns:cx3="http://schemas.microsoft.com/office/drawing/2016/5/9/chartex" xmlns:cx4="http://schemas.microsoft.com/office/drawing/2016/5/10/chartex" xmlns:cx5="http://schemas.microsoft.com/office/drawing/2016/5/11/chartex" xmlns:cx6="http://schemas.microsoft.com/office/drawing/2016/5/12/chartex" xmlns:cx7="http://schemas.microsoft.com/office/drawing/2016/5/13/chartex" xmlns:cx8="http://schemas.microsoft.com/office/drawing/2016/5/14/chartex" xmlns:mc="http://schemas.openxmlformats.org/markup-compatibility/2006" xmlns:aink="http://schemas.microsoft.com/office/drawing/2016/ink" xmlns:am3d="http://schemas.microsoft.com/office/drawing/2017/model3d" xmlns:o="urn:schemas-microsoft-com:office:office" xmlns:r="http://schemas.openxmlformats.org/officeDocument/2006/relationships" xmlns:m="http://schemas.openxmlformats.org/officeDocument/2006/math" xmlns:v="urn:schemas-microsoft-com:vml" xmlns:wp14="http://schemas.microsoft.com/office/word/2010/wordprocessingDrawing" xmlns:wp="http://schemas.openxmlformats.org/drawingml/2006/wordprocessingDrawing" xmlns:w10="urn:schemas-microsoft-com:office:word" xmlns:w="http://schemas.openxmlformats.org/wordprocessingml/2006/main" xmlns:w14="http://schemas.microsoft.com/office/word/2010/wordml" xmlns:w15="http://schemas.microsoft.com/office/word/2012/wordml" xmlns:w16se="http://schemas.microsoft.com/office/word/2015/wordml/symex" xmlns:wpg="http://schemas.microsoft.com/office/word/2010/wordprocessingGroup" xmlns:wpi="http://schemas.microsoft.com/office/word/2010/wordprocessingInk" xmlns:wne="http://schemas.microsoft.com/office/word/2006/wordml" xmlns:wps="http://schemas.microsoft.com/office/word/2010/wordprocessingShape" mc:Ignorable="w14 w15 w16se wp14">
+<w:document xmlns:wpc="http://schemas.microsoft.com/office/word/2010/wordprocessingCanvas" xmlns:mc="http://schemas.openxmlformats.org/markup-compatibility/2006" xmlns:o="urn:schemas-microsoft-com:office:office" xmlns:r="http://schemas.openxmlformats.org/officeDocument/2006/relationships" xmlns:m="http://schemas.openxmlformats.org/officeDocument/2006/math" xmlns:v="urn:schemas-microsoft-com:vml" xmlns:wp14="http://schemas.microsoft.com/office/word/2010/wordprocessingDrawing" xmlns:wp="http://schemas.openxmlformats.org/drawingml/2006/wordprocessingDrawing" xmlns:w10="urn:schemas-microsoft-com:office:word" xmlns:w="http://schemas.openxmlformats.org/wordprocessingml/2006/main" xmlns:w14="http://schemas.microsoft.com/office/word/2010/wordml" xmlns:w15="http://schemas.microsoft.com/office/word/2012/wordml" xmlns:wpg="http://schemas.microsoft.com/office/word/2010/wordprocessingGroup" xmlns:wpi="http://schemas.microsoft.com/office/word/2010/wordprocessingInk" xmlns:wne="http://schemas.microsoft.com/office/word/2006/wordml" xmlns:wps="http://schemas.microsoft.com/office/word/2010/wordprocessingShape" mc:Ignorable="w14 w15 wp14">
   <w:body>
     <w:p>
       <w:r>
@@ -234,10 +234,7 @@
         <w:t>parts of speech</w:t>
       </w:r>
       <w:r>
-        <w:t xml:space="preserve"> into even more detail. That is, </w:t>
-      </w:r>
-      <w:r>
-        <w:t>break down the output not only into parts of speech (which is determined by the first letter of the code/tag), but also into the tenses/moods/person etc, (represented by each individual letter of the entire tag).</w:t>
+        <w:t xml:space="preserve"> into even more detail. That is, break down the output not only into parts of speech (which is determined by the first letter of the code/tag), but also into the tenses/moods/person etc, (represented by each individual letter of the entire tag).</w:t>
       </w:r>
     </w:p>
     <w:p>
@@ -335,6 +332,17 @@
       </w:r>
       <w:r>
         <w:t xml:space="preserve"> But it’s a fast way to get results if used correctly.</w:t>
+      </w:r>
+    </w:p>
+    <w:p>
+      <w:r>
+        <w:t xml:space="preserve">For instance, I used Rapid Miner to create a breakdown of </w:t>
+      </w:r>
+      <w:r>
+        <w:t>the frequency of verbs by mood, tense, person and number</w:t>
+      </w:r>
+      <w:r>
+        <w:t xml:space="preserve"> and put the results in Analysis.xlsx. I decided to use Excel since that is a simple way for anyone to do basic statistical analysis. One can sort by the field in which they’re interested, or sum the percentages to see what percent of the entire corpus is comprised of whichever subset they want.</w:t>
       </w:r>
       <w:bookmarkStart w:id="0" w:name="_GoBack"/>
       <w:bookmarkEnd w:id="0"/>
@@ -350,7 +358,7 @@
 </file>
 
 <file path=word/numbering.xml><?xml version="1.0" encoding="utf-8"?>
-<w:numbering xmlns:wpc="http://schemas.microsoft.com/office/word/2010/wordprocessingCanvas" xmlns:cx="http://schemas.microsoft.com/office/drawing/2014/chartex" xmlns:cx1="http://schemas.microsoft.com/office/drawing/2015/9/8/chartex" xmlns:cx2="http://schemas.microsoft.com/office/drawing/2015/10/21/chartex" xmlns:cx3="http://schemas.microsoft.com/office/drawing/2016/5/9/chartex" xmlns:cx4="http://schemas.microsoft.com/office/drawing/2016/5/10/chartex" xmlns:cx5="http://schemas.microsoft.com/office/drawing/2016/5/11/chartex" xmlns:cx6="http://schemas.microsoft.com/office/drawing/2016/5/12/chartex" xmlns:cx7="http://schemas.microsoft.com/office/drawing/2016/5/13/chartex" xmlns:cx8="http://schemas.microsoft.com/office/drawing/2016/5/14/chartex" xmlns:mc="http://schemas.openxmlformats.org/markup-compatibility/2006" xmlns:aink="http://schemas.microsoft.com/office/drawing/2016/ink" xmlns:am3d="http://schemas.microsoft.com/office/drawing/2017/model3d" xmlns:o="urn:schemas-microsoft-com:office:office" xmlns:r="http://schemas.openxmlformats.org/officeDocument/2006/relationships" xmlns:m="http://schemas.openxmlformats.org/officeDocument/2006/math" xmlns:v="urn:schemas-microsoft-com:vml" xmlns:wp14="http://schemas.microsoft.com/office/word/2010/wordprocessingDrawing" xmlns:wp="http://schemas.openxmlformats.org/drawingml/2006/wordprocessingDrawing" xmlns:w10="urn:schemas-microsoft-com:office:word" xmlns:w="http://schemas.openxmlformats.org/wordprocessingml/2006/main" xmlns:w14="http://schemas.microsoft.com/office/word/2010/wordml" xmlns:w15="http://schemas.microsoft.com/office/word/2012/wordml" xmlns:w16se="http://schemas.microsoft.com/office/word/2015/wordml/symex" xmlns:wpg="http://schemas.microsoft.com/office/word/2010/wordprocessingGroup" xmlns:wpi="http://schemas.microsoft.com/office/word/2010/wordprocessingInk" xmlns:wne="http://schemas.microsoft.com/office/word/2006/wordml" xmlns:wps="http://schemas.microsoft.com/office/word/2010/wordprocessingShape" mc:Ignorable="w14 w15 w16se wp14">
+<w:numbering xmlns:wpc="http://schemas.microsoft.com/office/word/2010/wordprocessingCanvas" xmlns:mc="http://schemas.openxmlformats.org/markup-compatibility/2006" xmlns:o="urn:schemas-microsoft-com:office:office" xmlns:r="http://schemas.openxmlformats.org/officeDocument/2006/relationships" xmlns:m="http://schemas.openxmlformats.org/officeDocument/2006/math" xmlns:v="urn:schemas-microsoft-com:vml" xmlns:wp14="http://schemas.microsoft.com/office/word/2010/wordprocessingDrawing" xmlns:wp="http://schemas.openxmlformats.org/drawingml/2006/wordprocessingDrawing" xmlns:w10="urn:schemas-microsoft-com:office:word" xmlns:w="http://schemas.openxmlformats.org/wordprocessingml/2006/main" xmlns:w14="http://schemas.microsoft.com/office/word/2010/wordml" xmlns:w15="http://schemas.microsoft.com/office/word/2012/wordml" xmlns:wpg="http://schemas.microsoft.com/office/word/2010/wordprocessingGroup" xmlns:wpi="http://schemas.microsoft.com/office/word/2010/wordprocessingInk" xmlns:wne="http://schemas.microsoft.com/office/word/2006/wordml" xmlns:wps="http://schemas.microsoft.com/office/word/2010/wordprocessingShape" mc:Ignorable="w14 w15 wp14">
   <w:abstractNum w:abstractNumId="0" w15:restartNumberingAfterBreak="0">
     <w:nsid w:val="4B0541B3"/>
     <w:multiLevelType w:val="hybridMultilevel"/>
@@ -471,7 +479,7 @@
 </file>
 
 <file path=word/styles.xml><?xml version="1.0" encoding="utf-8"?>
-<w:styles xmlns:mc="http://schemas.openxmlformats.org/markup-compatibility/2006" xmlns:r="http://schemas.openxmlformats.org/officeDocument/2006/relationships" xmlns:w="http://schemas.openxmlformats.org/wordprocessingml/2006/main" xmlns:w14="http://schemas.microsoft.com/office/word/2010/wordml" xmlns:w15="http://schemas.microsoft.com/office/word/2012/wordml" xmlns:w16se="http://schemas.microsoft.com/office/word/2015/wordml/symex" mc:Ignorable="w14 w15 w16se">
+<w:styles xmlns:mc="http://schemas.openxmlformats.org/markup-compatibility/2006" xmlns:r="http://schemas.openxmlformats.org/officeDocument/2006/relationships" xmlns:w="http://schemas.openxmlformats.org/wordprocessingml/2006/main" xmlns:w14="http://schemas.microsoft.com/office/word/2010/wordml" xmlns:w15="http://schemas.microsoft.com/office/word/2012/wordml" mc:Ignorable="w14 w15">
   <w:docDefaults>
     <w:rPrDefault>
       <w:rPr>
@@ -487,7 +495,7 @@
       </w:pPr>
     </w:pPrDefault>
   </w:docDefaults>
-  <w:latentStyles w:defLockedState="0" w:defUIPriority="99" w:defSemiHidden="0" w:defUnhideWhenUsed="0" w:defQFormat="0" w:count="375">
+  <w:latentStyles w:defLockedState="0" w:defUIPriority="99" w:defSemiHidden="0" w:defUnhideWhenUsed="0" w:defQFormat="0" w:count="371">
     <w:lsdException w:name="Normal" w:uiPriority="0" w:qFormat="1"/>
     <w:lsdException w:name="heading 1" w:uiPriority="9" w:qFormat="1"/>
     <w:lsdException w:name="heading 2" w:semiHidden="1" w:uiPriority="9" w:unhideWhenUsed="1" w:qFormat="1"/>
@@ -593,6 +601,7 @@
     <w:lsdException w:name="HTML Sample" w:semiHidden="1" w:unhideWhenUsed="1"/>
     <w:lsdException w:name="HTML Typewriter" w:semiHidden="1" w:unhideWhenUsed="1"/>
     <w:lsdException w:name="HTML Variable" w:semiHidden="1" w:unhideWhenUsed="1"/>
+    <w:lsdException w:name="Normal Table" w:semiHidden="1" w:unhideWhenUsed="1"/>
     <w:lsdException w:name="annotation subject" w:semiHidden="1" w:unhideWhenUsed="1"/>
     <w:lsdException w:name="No List" w:semiHidden="1" w:unhideWhenUsed="1"/>
     <w:lsdException w:name="Outline List 1" w:semiHidden="1" w:unhideWhenUsed="1"/>
@@ -639,8 +648,10 @@
     <w:lsdException w:name="Table Subtle 2" w:semiHidden="1" w:unhideWhenUsed="1"/>
     <w:lsdException w:name="Table Web 1" w:semiHidden="1" w:unhideWhenUsed="1"/>
     <w:lsdException w:name="Table Web 2" w:semiHidden="1" w:unhideWhenUsed="1"/>
+    <w:lsdException w:name="Table Web 3" w:semiHidden="1" w:unhideWhenUsed="1"/>
     <w:lsdException w:name="Balloon Text" w:semiHidden="1" w:unhideWhenUsed="1"/>
     <w:lsdException w:name="Table Grid" w:uiPriority="39"/>
+    <w:lsdException w:name="Table Theme" w:semiHidden="1" w:unhideWhenUsed="1"/>
     <w:lsdException w:name="Placeholder Text" w:semiHidden="1"/>
     <w:lsdException w:name="No Spacing" w:uiPriority="1" w:qFormat="1"/>
     <w:lsdException w:name="Light Shading" w:uiPriority="60"/>
@@ -856,10 +867,6 @@
     <w:lsdException w:name="List Table 5 Dark Accent 6" w:uiPriority="50"/>
     <w:lsdException w:name="List Table 6 Colorful Accent 6" w:uiPriority="51"/>
     <w:lsdException w:name="List Table 7 Colorful Accent 6" w:uiPriority="52"/>
-    <w:lsdException w:name="Mention" w:semiHidden="1" w:unhideWhenUsed="1"/>
-    <w:lsdException w:name="Smart Hyperlink" w:semiHidden="1" w:unhideWhenUsed="1"/>
-    <w:lsdException w:name="Hashtag" w:semiHidden="1" w:unhideWhenUsed="1"/>
-    <w:lsdException w:name="Unresolved Mention" w:semiHidden="1" w:unhideWhenUsed="1"/>
   </w:latentStyles>
   <w:style w:type="paragraph" w:default="1" w:styleId="Normal">
     <w:name w:val="Normal"/>
@@ -903,7 +910,7 @@
       <w:u w:val="single"/>
     </w:rPr>
   </w:style>
-  <w:style w:type="character" w:styleId="UnresolvedMention">
+  <w:style w:type="character" w:customStyle="1" w:styleId="UnresolvedMention">
     <w:name w:val="Unresolved Mention"/>
     <w:basedOn w:val="DefaultParagraphFont"/>
     <w:uiPriority w:val="99"/>

</xml_diff>

<commit_message>
Add to research narrative
</commit_message>
<xml_diff>
--- a/DE/Research Narrative.docx
+++ b/DE/Research Narrative.docx
@@ -336,13 +336,168 @@
     </w:p>
     <w:p>
       <w:r>
-        <w:t xml:space="preserve">For instance, I used Rapid Miner to create a breakdown of </w:t>
-      </w:r>
-      <w:r>
-        <w:t>the frequency of verbs by mood, tense, person and number</w:t>
-      </w:r>
-      <w:r>
-        <w:t xml:space="preserve"> and put the results in Analysis.xlsx. I decided to use Excel since that is a simple way for anyone to do basic statistical analysis. One can sort by the field in which they’re interested, or sum the percentages to see what percent of the entire corpus is comprised of whichever subset they want.</w:t>
+        <w:t>For instance, I used Rapid Miner to create a breakdown of the frequency of verbs by mood, tense, person and number and put the results in Analysis.xlsx. I decided to use Excel since that is a simple way for anyone to do basic statistical analysis. One can sort by the field in which they’re interested, or sum the percentages to see what percent of the entire corpus is comprised of whichever subset they want.</w:t>
+      </w:r>
+    </w:p>
+    <w:p>
+      <w:r>
+        <w:t>Above written October 3</w:t>
+      </w:r>
+      <w:r>
+        <w:rPr>
+          <w:vertAlign w:val="superscript"/>
+        </w:rPr>
+        <w:t>rd</w:t>
+      </w:r>
+    </w:p>
+    <w:p>
+      <w:r>
+        <w:t>I made two more analyses available in Analysis.xlsx, which were breakdowns according to the category of the conversation (</w:t>
+      </w:r>
+      <w:r>
+        <w:t>clase, charlas, conversación, diálogo,entrevistas, conversación con finalidad predeterminada,conferencias, conversación en un lugar de trabajo</w:t>
+      </w:r>
+      <w:r>
+        <w:t>) and according to key words (</w:t>
+      </w:r>
+      <w:r>
+        <w:t>abogacía, arquitectura, artesanía, boda, cambio, carácter, carrera, casa, etc</w:t>
+      </w:r>
+      <w:r>
+        <w:t>). In this way, it’s possible to see how the choice of verb tenses/moods/etc. was influenced by the type of conversation and the topics being discussed.</w:t>
+      </w:r>
+    </w:p>
+    <w:p>
+      <w:r>
+        <w:lastRenderedPageBreak/>
+        <w:t>At this point it was desired that there be some way to highlight particular parts of speech *in* the corpus itself, so that it could be verified whether FreeLing’s output was accurate.</w:t>
+      </w:r>
+    </w:p>
+    <w:p>
+      <w:r>
+        <w:t xml:space="preserve">To do this, I created several scripts that used FreeLing’s output to “rebuild” the corpus from it. The first one I attempted was process_corpus_with_metadata_pos_tagged.py. This </w:t>
+      </w:r>
+      <w:r>
+        <w:t>was designed</w:t>
+      </w:r>
+      <w:r>
+        <w:t xml:space="preserve"> to </w:t>
+      </w:r>
+      <w:r>
+        <w:t xml:space="preserve">match up FreeLing’s output with the original annotated corpus using Regular Expressions and working line by line, tagging each word with its FreeLing tag. This was so as to </w:t>
+      </w:r>
+      <w:r>
+        <w:t xml:space="preserve">keep the annotations </w:t>
+      </w:r>
+      <w:r>
+        <w:t xml:space="preserve">in </w:t>
+      </w:r>
+      <w:r>
+        <w:t>the corpus. However, there were many complications keeping the annotations because FreeLing was never fed the annotations</w:t>
+      </w:r>
+      <w:r>
+        <w:t xml:space="preserve"> (and would ignore them in the output anyway), so trying to used regular expressions over the very idiosyncratic annotations proved too messy with too many edge cases. </w:t>
+      </w:r>
+    </w:p>
+    <w:p>
+      <w:r>
+        <w:t xml:space="preserve">So, a simpler approach was created in </w:t>
+      </w:r>
+      <w:r>
+        <w:t>process_corpus_with_metadata_pos_tagged</w:t>
+      </w:r>
+      <w:r>
+        <w:t xml:space="preserve">_no_annotations.py. In this script, the FreeLing output itself was used to rebuild the conversations. Naturally, no annotations were included, but it was felt that the annotations were secondary to the purpose of checking the accuracy of FreeLing’s output. So in this script, each word in the FreeLing output was tagged (e.g. </w:t>
+      </w:r>
+      <w:r>
+        <w:t>&lt;w t="NCFS000"&gt;cosa &lt;/w&gt;</w:t>
+      </w:r>
+      <w:r>
+        <w:t xml:space="preserve">) then concatenated with the previous word. Since each of the conversations was processed separately, the metadata for each conversation was self-contained and could be included in the output </w:t>
+      </w:r>
+      <w:r>
+        <w:t>CorpusCordial_Tagged.xml</w:t>
+      </w:r>
+      <w:r>
+        <w:t xml:space="preserve"> file.</w:t>
+      </w:r>
+    </w:p>
+    <w:p>
+      <w:r>
+        <w:t>This XML file was then processed to become a nicely formatted HTML file (using</w:t>
+      </w:r>
+      <w:r>
+        <w:t xml:space="preserve"> </w:t>
+      </w:r>
+      <w:r>
+        <w:t xml:space="preserve"> </w:t>
+      </w:r>
+      <w:r>
+        <w:t>process_tagged_corpus_with_metadata_xml_to_html</w:t>
+      </w:r>
+      <w:r>
+        <w:t>.py) so that it would be human-readable, and could be enhanced with javascript and css. A helper script (</w:t>
+      </w:r>
+      <w:r>
+        <w:t>process_tagged_corpus_with_metadata_html_format</w:t>
+      </w:r>
+      <w:r>
+        <w:t>.py) was used to automatically add some convenient html tags that would be usable by css and javascript). Truthfully, these two files could have been combined, but were instead used in succession.</w:t>
+      </w:r>
+    </w:p>
+    <w:p>
+      <w:r>
+        <w:t>After the HTML was set up</w:t>
+      </w:r>
+      <w:r>
+        <w:t xml:space="preserve"> automatically by the above scripts, I manually added dropdown boxes and various other HTML to make it possible to select parts of speech. J</w:t>
+      </w:r>
+      <w:r>
+        <w:t xml:space="preserve">avascript and css were used to make it possible to highlight the chosen </w:t>
+      </w:r>
+      <w:r>
+        <w:t>parts of speech. The entire HTML webpage (</w:t>
+      </w:r>
+      <w:r>
+        <w:t>CorpusCordial_Tagged_HTML_Formatted.html)</w:t>
+      </w:r>
+      <w:r>
+        <w:t xml:space="preserve"> along with javascript and css are in the corpus_html folder.</w:t>
+      </w:r>
+    </w:p>
+    <w:p>
+      <w:r>
+        <w:t>The javascript file script.js handles the highlighting. A built-in function of css is to be able to select any HTML element with a certain tag. This is the basis of how the highlighting works. Essentially, after a user selects his/her preferred parts of speech (with the dropdowns changing based on verb/noun/adjective/etc), pressing “Highlight Words” builds a tag from those options, then the javascript goes and finds all the tags starting with that tag. An important feature of the implementation is the ability to handle wildcards (e.g. if a user wants to select all verbs in the 1</w:t>
+      </w:r>
+      <w:r>
+        <w:rPr>
+          <w:vertAlign w:val="superscript"/>
+        </w:rPr>
+        <w:t>st</w:t>
+      </w:r>
+      <w:r>
+        <w:t xml:space="preserve"> person, but doesn’t care what tense or mood). So, the approach I took was to first grab all of the possible words, then selectively remove the ones that didn’t match at each place in the tag, with “*” indicating that the user doesn’t care, so ignore any mismatches there. </w:t>
+      </w:r>
+    </w:p>
+    <w:p>
+      <w:r>
+        <w:t>It was then desired that there be a frequency count according to the words chosen. This involved adding some javascript that wou</w:t>
+      </w:r>
+      <w:r>
+        <w:t>ld do a simple frequency count calculation for the words chosen by the highlight function, then build some simple HTML to display in the appropriate section of the page.</w:t>
+      </w:r>
+    </w:p>
+    <w:p/>
+    <w:p>
+      <w:r>
+        <w:lastRenderedPageBreak/>
+        <w:t>Above written October 31</w:t>
+      </w:r>
+      <w:r>
+        <w:rPr>
+          <w:vertAlign w:val="superscript"/>
+        </w:rPr>
+        <w:t>st</w:t>
       </w:r>
       <w:bookmarkStart w:id="0" w:name="_GoBack"/>
       <w:bookmarkEnd w:id="0"/>

</xml_diff>